<commit_message>
moved from jjohnson's folder
</commit_message>
<xml_diff>
--- a/1_Found and new/Kishida, Ryusei.docx
+++ b/1_Found and new/Kishida, Ryusei.docx
@@ -1,6 +1,6 @@
 
 <file path=word/document.xml><?xml version="1.0" encoding="utf-8"?>
-<w:document xmlns:wpc="http://schemas.microsoft.com/office/word/2010/wordprocessingCanvas" xmlns:mc="http://schemas.openxmlformats.org/markup-compatibility/2006" xmlns:o="urn:schemas-microsoft-com:office:office" xmlns:r="http://schemas.openxmlformats.org/officeDocument/2006/relationships" xmlns:m="http://schemas.openxmlformats.org/officeDocument/2006/math" xmlns:v="urn:schemas-microsoft-com:vml" xmlns:wp14="http://schemas.microsoft.com/office/word/2010/wordprocessingDrawing" xmlns:wp="http://schemas.openxmlformats.org/drawingml/2006/wordprocessingDrawing" xmlns:w10="urn:schemas-microsoft-com:office:word" xmlns:w="http://schemas.openxmlformats.org/wordprocessingml/2006/main" xmlns:w14="http://schemas.microsoft.com/office/word/2010/wordml" xmlns:wpg="http://schemas.microsoft.com/office/word/2010/wordprocessingGroup" xmlns:wpi="http://schemas.microsoft.com/office/word/2010/wordprocessingInk" xmlns:wne="http://schemas.microsoft.com/office/word/2006/wordml" xmlns:wps="http://schemas.microsoft.com/office/word/2010/wordprocessingShape" mc:Ignorable="w14 wp14">
+<w:document xmlns:wpc="http://schemas.microsoft.com/office/word/2010/wordprocessingCanvas" xmlns:mo="http://schemas.microsoft.com/office/mac/office/2008/main" xmlns:mc="http://schemas.openxmlformats.org/markup-compatibility/2006" xmlns:mv="urn:schemas-microsoft-com:mac:vml" xmlns:o="urn:schemas-microsoft-com:office:office" xmlns:r="http://schemas.openxmlformats.org/officeDocument/2006/relationships" xmlns:m="http://schemas.openxmlformats.org/officeDocument/2006/math" xmlns:v="urn:schemas-microsoft-com:vml" xmlns:wp14="http://schemas.microsoft.com/office/word/2010/wordprocessingDrawing" xmlns:wp="http://schemas.openxmlformats.org/drawingml/2006/wordprocessingDrawing" xmlns:w10="urn:schemas-microsoft-com:office:word" xmlns:w="http://schemas.openxmlformats.org/wordprocessingml/2006/main" xmlns:w14="http://schemas.microsoft.com/office/word/2010/wordml" xmlns:wpg="http://schemas.microsoft.com/office/word/2010/wordprocessingGroup" xmlns:wpi="http://schemas.microsoft.com/office/word/2010/wordprocessingInk" xmlns:wne="http://schemas.microsoft.com/office/word/2006/wordml" xmlns:wps="http://schemas.microsoft.com/office/word/2010/wordprocessingShape" mc:Ignorable="w14 wp14">
   <w:body>
     <w:p>
       <w:pPr>
@@ -26,8 +26,6 @@
         </w:rPr>
         <w:t>,</w:t>
       </w:r>
-      <w:bookmarkStart w:id="0" w:name="_GoBack"/>
-      <w:bookmarkEnd w:id="0"/>
       <w:r>
         <w:rPr>
           <w:rFonts w:eastAsia="Times New Roman" w:cs="Arial"/>
@@ -272,7 +270,16 @@
           <w:rFonts w:cs="Times"/>
           <w:lang w:val="en-US"/>
         </w:rPr>
-        <w:t>Kishida was influenced by the post-Impressionist movement and became friends with Mushanok</w:t>
+        <w:t>Kishida was i</w:t>
+      </w:r>
+      <w:bookmarkStart w:id="0" w:name="_GoBack"/>
+      <w:bookmarkEnd w:id="0"/>
+      <w:r>
+        <w:rPr>
+          <w:rFonts w:cs="Times"/>
+          <w:lang w:val="en-US"/>
+        </w:rPr>
+        <w:t>nfluenced by the post-Impressionist movement and became friends with Mushanok</w:t>
       </w:r>
       <w:r>
         <w:rPr>
@@ -1057,7 +1064,7 @@
 </file>
 
 <file path=word/endnotes.xml><?xml version="1.0" encoding="utf-8"?>
-<w:endnotes xmlns:wpc="http://schemas.microsoft.com/office/word/2010/wordprocessingCanvas" xmlns:mc="http://schemas.openxmlformats.org/markup-compatibility/2006" xmlns:o="urn:schemas-microsoft-com:office:office" xmlns:r="http://schemas.openxmlformats.org/officeDocument/2006/relationships" xmlns:m="http://schemas.openxmlformats.org/officeDocument/2006/math" xmlns:v="urn:schemas-microsoft-com:vml" xmlns:wp14="http://schemas.microsoft.com/office/word/2010/wordprocessingDrawing" xmlns:wp="http://schemas.openxmlformats.org/drawingml/2006/wordprocessingDrawing" xmlns:w10="urn:schemas-microsoft-com:office:word" xmlns:w="http://schemas.openxmlformats.org/wordprocessingml/2006/main" xmlns:w14="http://schemas.microsoft.com/office/word/2010/wordml" xmlns:wpg="http://schemas.microsoft.com/office/word/2010/wordprocessingGroup" xmlns:wpi="http://schemas.microsoft.com/office/word/2010/wordprocessingInk" xmlns:wne="http://schemas.microsoft.com/office/word/2006/wordml" xmlns:wps="http://schemas.microsoft.com/office/word/2010/wordprocessingShape" mc:Ignorable="w14 wp14">
+<w:endnotes xmlns:wpc="http://schemas.microsoft.com/office/word/2010/wordprocessingCanvas" xmlns:mo="http://schemas.microsoft.com/office/mac/office/2008/main" xmlns:mc="http://schemas.openxmlformats.org/markup-compatibility/2006" xmlns:mv="urn:schemas-microsoft-com:mac:vml" xmlns:o="urn:schemas-microsoft-com:office:office" xmlns:r="http://schemas.openxmlformats.org/officeDocument/2006/relationships" xmlns:m="http://schemas.openxmlformats.org/officeDocument/2006/math" xmlns:v="urn:schemas-microsoft-com:vml" xmlns:wp14="http://schemas.microsoft.com/office/word/2010/wordprocessingDrawing" xmlns:wp="http://schemas.openxmlformats.org/drawingml/2006/wordprocessingDrawing" xmlns:w10="urn:schemas-microsoft-com:office:word" xmlns:w="http://schemas.openxmlformats.org/wordprocessingml/2006/main" xmlns:w14="http://schemas.microsoft.com/office/word/2010/wordml" xmlns:wpg="http://schemas.microsoft.com/office/word/2010/wordprocessingGroup" xmlns:wpi="http://schemas.microsoft.com/office/word/2010/wordprocessingInk" xmlns:wne="http://schemas.microsoft.com/office/word/2006/wordml" xmlns:wps="http://schemas.microsoft.com/office/word/2010/wordprocessingShape" mc:Ignorable="w14 wp14">
   <w:endnote w:type="separator" w:id="-1">
     <w:p>
       <w:pPr>
@@ -1082,7 +1089,7 @@
 </file>
 
 <file path=word/footer1.xml><?xml version="1.0" encoding="utf-8"?>
-<w:ftr xmlns:wpc="http://schemas.microsoft.com/office/word/2010/wordprocessingCanvas" xmlns:mc="http://schemas.openxmlformats.org/markup-compatibility/2006" xmlns:o="urn:schemas-microsoft-com:office:office" xmlns:r="http://schemas.openxmlformats.org/officeDocument/2006/relationships" xmlns:m="http://schemas.openxmlformats.org/officeDocument/2006/math" xmlns:v="urn:schemas-microsoft-com:vml" xmlns:wp14="http://schemas.microsoft.com/office/word/2010/wordprocessingDrawing" xmlns:wp="http://schemas.openxmlformats.org/drawingml/2006/wordprocessingDrawing" xmlns:w10="urn:schemas-microsoft-com:office:word" xmlns:w="http://schemas.openxmlformats.org/wordprocessingml/2006/main" xmlns:w14="http://schemas.microsoft.com/office/word/2010/wordml" xmlns:wpg="http://schemas.microsoft.com/office/word/2010/wordprocessingGroup" xmlns:wpi="http://schemas.microsoft.com/office/word/2010/wordprocessingInk" xmlns:wne="http://schemas.microsoft.com/office/word/2006/wordml" xmlns:wps="http://schemas.microsoft.com/office/word/2010/wordprocessingShape" mc:Ignorable="w14 wp14">
+<w:ftr xmlns:wpc="http://schemas.microsoft.com/office/word/2010/wordprocessingCanvas" xmlns:mo="http://schemas.microsoft.com/office/mac/office/2008/main" xmlns:mc="http://schemas.openxmlformats.org/markup-compatibility/2006" xmlns:mv="urn:schemas-microsoft-com:mac:vml" xmlns:o="urn:schemas-microsoft-com:office:office" xmlns:r="http://schemas.openxmlformats.org/officeDocument/2006/relationships" xmlns:m="http://schemas.openxmlformats.org/officeDocument/2006/math" xmlns:v="urn:schemas-microsoft-com:vml" xmlns:wp14="http://schemas.microsoft.com/office/word/2010/wordprocessingDrawing" xmlns:wp="http://schemas.openxmlformats.org/drawingml/2006/wordprocessingDrawing" xmlns:w10="urn:schemas-microsoft-com:office:word" xmlns:w="http://schemas.openxmlformats.org/wordprocessingml/2006/main" xmlns:w14="http://schemas.microsoft.com/office/word/2010/wordml" xmlns:wpg="http://schemas.microsoft.com/office/word/2010/wordprocessingGroup" xmlns:wpi="http://schemas.microsoft.com/office/word/2010/wordprocessingInk" xmlns:wne="http://schemas.microsoft.com/office/word/2006/wordml" xmlns:wps="http://schemas.microsoft.com/office/word/2010/wordprocessingShape" mc:Ignorable="w14 wp14">
   <w:p>
     <w:pPr>
       <w:pStyle w:val="Footer"/>
@@ -1120,7 +1127,7 @@
 </file>
 
 <file path=word/footer2.xml><?xml version="1.0" encoding="utf-8"?>
-<w:ftr xmlns:wpc="http://schemas.microsoft.com/office/word/2010/wordprocessingCanvas" xmlns:mc="http://schemas.openxmlformats.org/markup-compatibility/2006" xmlns:o="urn:schemas-microsoft-com:office:office" xmlns:r="http://schemas.openxmlformats.org/officeDocument/2006/relationships" xmlns:m="http://schemas.openxmlformats.org/officeDocument/2006/math" xmlns:v="urn:schemas-microsoft-com:vml" xmlns:wp14="http://schemas.microsoft.com/office/word/2010/wordprocessingDrawing" xmlns:wp="http://schemas.openxmlformats.org/drawingml/2006/wordprocessingDrawing" xmlns:w10="urn:schemas-microsoft-com:office:word" xmlns:w="http://schemas.openxmlformats.org/wordprocessingml/2006/main" xmlns:w14="http://schemas.microsoft.com/office/word/2010/wordml" xmlns:wpg="http://schemas.microsoft.com/office/word/2010/wordprocessingGroup" xmlns:wpi="http://schemas.microsoft.com/office/word/2010/wordprocessingInk" xmlns:wne="http://schemas.microsoft.com/office/word/2006/wordml" xmlns:wps="http://schemas.microsoft.com/office/word/2010/wordprocessingShape" mc:Ignorable="w14 wp14">
+<w:ftr xmlns:wpc="http://schemas.microsoft.com/office/word/2010/wordprocessingCanvas" xmlns:mo="http://schemas.microsoft.com/office/mac/office/2008/main" xmlns:mc="http://schemas.openxmlformats.org/markup-compatibility/2006" xmlns:mv="urn:schemas-microsoft-com:mac:vml" xmlns:o="urn:schemas-microsoft-com:office:office" xmlns:r="http://schemas.openxmlformats.org/officeDocument/2006/relationships" xmlns:m="http://schemas.openxmlformats.org/officeDocument/2006/math" xmlns:v="urn:schemas-microsoft-com:vml" xmlns:wp14="http://schemas.microsoft.com/office/word/2010/wordprocessingDrawing" xmlns:wp="http://schemas.openxmlformats.org/drawingml/2006/wordprocessingDrawing" xmlns:w10="urn:schemas-microsoft-com:office:word" xmlns:w="http://schemas.openxmlformats.org/wordprocessingml/2006/main" xmlns:w14="http://schemas.microsoft.com/office/word/2010/wordml" xmlns:wpg="http://schemas.microsoft.com/office/word/2010/wordprocessingGroup" xmlns:wpi="http://schemas.microsoft.com/office/word/2010/wordprocessingInk" xmlns:wne="http://schemas.microsoft.com/office/word/2006/wordml" xmlns:wps="http://schemas.microsoft.com/office/word/2010/wordprocessingShape" mc:Ignorable="w14 wp14">
   <w:p>
     <w:pPr>
       <w:pStyle w:val="Footer"/>
@@ -1171,7 +1178,7 @@
 </file>
 
 <file path=word/footnotes.xml><?xml version="1.0" encoding="utf-8"?>
-<w:footnotes xmlns:wpc="http://schemas.microsoft.com/office/word/2010/wordprocessingCanvas" xmlns:mc="http://schemas.openxmlformats.org/markup-compatibility/2006" xmlns:o="urn:schemas-microsoft-com:office:office" xmlns:r="http://schemas.openxmlformats.org/officeDocument/2006/relationships" xmlns:m="http://schemas.openxmlformats.org/officeDocument/2006/math" xmlns:v="urn:schemas-microsoft-com:vml" xmlns:wp14="http://schemas.microsoft.com/office/word/2010/wordprocessingDrawing" xmlns:wp="http://schemas.openxmlformats.org/drawingml/2006/wordprocessingDrawing" xmlns:w10="urn:schemas-microsoft-com:office:word" xmlns:w="http://schemas.openxmlformats.org/wordprocessingml/2006/main" xmlns:w14="http://schemas.microsoft.com/office/word/2010/wordml" xmlns:wpg="http://schemas.microsoft.com/office/word/2010/wordprocessingGroup" xmlns:wpi="http://schemas.microsoft.com/office/word/2010/wordprocessingInk" xmlns:wne="http://schemas.microsoft.com/office/word/2006/wordml" xmlns:wps="http://schemas.microsoft.com/office/word/2010/wordprocessingShape" mc:Ignorable="w14 wp14">
+<w:footnotes xmlns:wpc="http://schemas.microsoft.com/office/word/2010/wordprocessingCanvas" xmlns:mo="http://schemas.microsoft.com/office/mac/office/2008/main" xmlns:mc="http://schemas.openxmlformats.org/markup-compatibility/2006" xmlns:mv="urn:schemas-microsoft-com:mac:vml" xmlns:o="urn:schemas-microsoft-com:office:office" xmlns:r="http://schemas.openxmlformats.org/officeDocument/2006/relationships" xmlns:m="http://schemas.openxmlformats.org/officeDocument/2006/math" xmlns:v="urn:schemas-microsoft-com:vml" xmlns:wp14="http://schemas.microsoft.com/office/word/2010/wordprocessingDrawing" xmlns:wp="http://schemas.openxmlformats.org/drawingml/2006/wordprocessingDrawing" xmlns:w10="urn:schemas-microsoft-com:office:word" xmlns:w="http://schemas.openxmlformats.org/wordprocessingml/2006/main" xmlns:w14="http://schemas.microsoft.com/office/word/2010/wordml" xmlns:wpg="http://schemas.microsoft.com/office/word/2010/wordprocessingGroup" xmlns:wpi="http://schemas.microsoft.com/office/word/2010/wordprocessingInk" xmlns:wne="http://schemas.microsoft.com/office/word/2006/wordml" xmlns:wps="http://schemas.microsoft.com/office/word/2010/wordprocessingShape" mc:Ignorable="w14 wp14">
   <w:footnote w:type="separator" w:id="-1">
     <w:p>
       <w:pPr>
@@ -1196,7 +1203,7 @@
 </file>
 
 <file path=word/header1.xml><?xml version="1.0" encoding="utf-8"?>
-<w:hdr xmlns:wpc="http://schemas.microsoft.com/office/word/2010/wordprocessingCanvas" xmlns:mc="http://schemas.openxmlformats.org/markup-compatibility/2006" xmlns:o="urn:schemas-microsoft-com:office:office" xmlns:r="http://schemas.openxmlformats.org/officeDocument/2006/relationships" xmlns:m="http://schemas.openxmlformats.org/officeDocument/2006/math" xmlns:v="urn:schemas-microsoft-com:vml" xmlns:wp14="http://schemas.microsoft.com/office/word/2010/wordprocessingDrawing" xmlns:wp="http://schemas.openxmlformats.org/drawingml/2006/wordprocessingDrawing" xmlns:w10="urn:schemas-microsoft-com:office:word" xmlns:w="http://schemas.openxmlformats.org/wordprocessingml/2006/main" xmlns:w14="http://schemas.microsoft.com/office/word/2010/wordml" xmlns:wpg="http://schemas.microsoft.com/office/word/2010/wordprocessingGroup" xmlns:wpi="http://schemas.microsoft.com/office/word/2010/wordprocessingInk" xmlns:wne="http://schemas.microsoft.com/office/word/2006/wordml" xmlns:wps="http://schemas.microsoft.com/office/word/2010/wordprocessingShape" mc:Ignorable="w14 wp14">
+<w:hdr xmlns:wpc="http://schemas.microsoft.com/office/word/2010/wordprocessingCanvas" xmlns:mo="http://schemas.microsoft.com/office/mac/office/2008/main" xmlns:mc="http://schemas.openxmlformats.org/markup-compatibility/2006" xmlns:mv="urn:schemas-microsoft-com:mac:vml" xmlns:o="urn:schemas-microsoft-com:office:office" xmlns:r="http://schemas.openxmlformats.org/officeDocument/2006/relationships" xmlns:m="http://schemas.openxmlformats.org/officeDocument/2006/math" xmlns:v="urn:schemas-microsoft-com:vml" xmlns:wp14="http://schemas.microsoft.com/office/word/2010/wordprocessingDrawing" xmlns:wp="http://schemas.openxmlformats.org/drawingml/2006/wordprocessingDrawing" xmlns:w10="urn:schemas-microsoft-com:office:word" xmlns:w="http://schemas.openxmlformats.org/wordprocessingml/2006/main" xmlns:w14="http://schemas.microsoft.com/office/word/2010/wordml" xmlns:wpg="http://schemas.microsoft.com/office/word/2010/wordprocessingGroup" xmlns:wpi="http://schemas.microsoft.com/office/word/2010/wordprocessingInk" xmlns:wne="http://schemas.microsoft.com/office/word/2006/wordml" xmlns:wps="http://schemas.microsoft.com/office/word/2010/wordprocessingShape" mc:Ignorable="w14 wp14">
   <w:p>
     <w:pPr>
       <w:pStyle w:val="Header"/>
@@ -1208,12 +1215,15 @@
       <w:tab/>
       <w:t>Eve Loh</w:t>
     </w:r>
+    <w:r>
+      <w:t>, National University of Singapore</w:t>
+    </w:r>
   </w:p>
 </w:hdr>
 </file>
 
 <file path=word/numbering.xml><?xml version="1.0" encoding="utf-8"?>
-<w:numbering xmlns:wpc="http://schemas.microsoft.com/office/word/2010/wordprocessingCanvas" xmlns:mc="http://schemas.openxmlformats.org/markup-compatibility/2006" xmlns:o="urn:schemas-microsoft-com:office:office" xmlns:r="http://schemas.openxmlformats.org/officeDocument/2006/relationships" xmlns:m="http://schemas.openxmlformats.org/officeDocument/2006/math" xmlns:v="urn:schemas-microsoft-com:vml" xmlns:wp14="http://schemas.microsoft.com/office/word/2010/wordprocessingDrawing" xmlns:wp="http://schemas.openxmlformats.org/drawingml/2006/wordprocessingDrawing" xmlns:w10="urn:schemas-microsoft-com:office:word" xmlns:w="http://schemas.openxmlformats.org/wordprocessingml/2006/main" xmlns:w14="http://schemas.microsoft.com/office/word/2010/wordml" xmlns:wpg="http://schemas.microsoft.com/office/word/2010/wordprocessingGroup" xmlns:wpi="http://schemas.microsoft.com/office/word/2010/wordprocessingInk" xmlns:wne="http://schemas.microsoft.com/office/word/2006/wordml" xmlns:wps="http://schemas.microsoft.com/office/word/2010/wordprocessingShape" mc:Ignorable="w14 wp14">
+<w:numbering xmlns:wpc="http://schemas.microsoft.com/office/word/2010/wordprocessingCanvas" xmlns:mo="http://schemas.microsoft.com/office/mac/office/2008/main" xmlns:mc="http://schemas.openxmlformats.org/markup-compatibility/2006" xmlns:mv="urn:schemas-microsoft-com:mac:vml" xmlns:o="urn:schemas-microsoft-com:office:office" xmlns:r="http://schemas.openxmlformats.org/officeDocument/2006/relationships" xmlns:m="http://schemas.openxmlformats.org/officeDocument/2006/math" xmlns:v="urn:schemas-microsoft-com:vml" xmlns:wp14="http://schemas.microsoft.com/office/word/2010/wordprocessingDrawing" xmlns:wp="http://schemas.openxmlformats.org/drawingml/2006/wordprocessingDrawing" xmlns:w10="urn:schemas-microsoft-com:office:word" xmlns:w="http://schemas.openxmlformats.org/wordprocessingml/2006/main" xmlns:w14="http://schemas.microsoft.com/office/word/2010/wordml" xmlns:wpg="http://schemas.microsoft.com/office/word/2010/wordprocessingGroup" xmlns:wpi="http://schemas.microsoft.com/office/word/2010/wordprocessingInk" xmlns:wne="http://schemas.microsoft.com/office/word/2006/wordml" xmlns:wps="http://schemas.microsoft.com/office/word/2010/wordprocessingShape" mc:Ignorable="w14 wp14">
   <w:abstractNum w:abstractNumId="0">
     <w:nsid w:val="26FF4851"/>
     <w:multiLevelType w:val="hybridMultilevel"/>
@@ -1412,7 +1422,7 @@
       </w:pPr>
     </w:pPrDefault>
   </w:docDefaults>
-  <w:latentStyles w:defLockedState="0" w:defUIPriority="99" w:defSemiHidden="1" w:defUnhideWhenUsed="1" w:defQFormat="0" w:count="267">
+  <w:latentStyles w:defLockedState="0" w:defUIPriority="99" w:defSemiHidden="1" w:defUnhideWhenUsed="1" w:defQFormat="0" w:count="276">
     <w:lsdException w:name="Normal" w:semiHidden="0" w:uiPriority="0" w:unhideWhenUsed="0" w:qFormat="1"/>
     <w:lsdException w:name="heading 1" w:semiHidden="0" w:uiPriority="9" w:unhideWhenUsed="0" w:qFormat="1"/>
     <w:lsdException w:name="heading 2" w:uiPriority="9" w:qFormat="1"/>
@@ -1793,7 +1803,7 @@
 </file>
 
 <file path=word/stylesWithEffects.xml><?xml version="1.0" encoding="utf-8"?>
-<w:styles xmlns:wpc="http://schemas.microsoft.com/office/word/2010/wordprocessingCanvas" xmlns:mc="http://schemas.openxmlformats.org/markup-compatibility/2006" xmlns:o="urn:schemas-microsoft-com:office:office" xmlns:r="http://schemas.openxmlformats.org/officeDocument/2006/relationships" xmlns:m="http://schemas.openxmlformats.org/officeDocument/2006/math" xmlns:v="urn:schemas-microsoft-com:vml" xmlns:wp14="http://schemas.microsoft.com/office/word/2010/wordprocessingDrawing" xmlns:wp="http://schemas.openxmlformats.org/drawingml/2006/wordprocessingDrawing" xmlns:w10="urn:schemas-microsoft-com:office:word" xmlns:w="http://schemas.openxmlformats.org/wordprocessingml/2006/main" xmlns:w14="http://schemas.microsoft.com/office/word/2010/wordml" xmlns:wpg="http://schemas.microsoft.com/office/word/2010/wordprocessingGroup" xmlns:wpi="http://schemas.microsoft.com/office/word/2010/wordprocessingInk" xmlns:wne="http://schemas.microsoft.com/office/word/2006/wordml" xmlns:wps="http://schemas.microsoft.com/office/word/2010/wordprocessingShape" mc:Ignorable="w14 wp14">
+<w:styles xmlns:wpc="http://schemas.microsoft.com/office/word/2010/wordprocessingCanvas" xmlns:mo="http://schemas.microsoft.com/office/mac/office/2008/main" xmlns:mc="http://schemas.openxmlformats.org/markup-compatibility/2006" xmlns:mv="urn:schemas-microsoft-com:mac:vml" xmlns:o="urn:schemas-microsoft-com:office:office" xmlns:r="http://schemas.openxmlformats.org/officeDocument/2006/relationships" xmlns:m="http://schemas.openxmlformats.org/officeDocument/2006/math" xmlns:v="urn:schemas-microsoft-com:vml" xmlns:wp14="http://schemas.microsoft.com/office/word/2010/wordprocessingDrawing" xmlns:wp="http://schemas.openxmlformats.org/drawingml/2006/wordprocessingDrawing" xmlns:w10="urn:schemas-microsoft-com:office:word" xmlns:w="http://schemas.openxmlformats.org/wordprocessingml/2006/main" xmlns:w14="http://schemas.microsoft.com/office/word/2010/wordml" xmlns:wpg="http://schemas.microsoft.com/office/word/2010/wordprocessingGroup" xmlns:wpi="http://schemas.microsoft.com/office/word/2010/wordprocessingInk" xmlns:wne="http://schemas.microsoft.com/office/word/2006/wordml" xmlns:wps="http://schemas.microsoft.com/office/word/2010/wordprocessingShape" mc:Ignorable="w14 wp14">
   <w:docDefaults>
     <w:rPrDefault>
       <w:rPr>
@@ -1809,7 +1819,7 @@
       </w:pPr>
     </w:pPrDefault>
   </w:docDefaults>
-  <w:latentStyles w:defLockedState="0" w:defUIPriority="99" w:defSemiHidden="1" w:defUnhideWhenUsed="1" w:defQFormat="0" w:count="267">
+  <w:latentStyles w:defLockedState="0" w:defUIPriority="99" w:defSemiHidden="1" w:defUnhideWhenUsed="1" w:defQFormat="0" w:count="276">
     <w:lsdException w:name="Normal" w:semiHidden="0" w:uiPriority="0" w:unhideWhenUsed="0" w:qFormat="1"/>
     <w:lsdException w:name="heading 1" w:semiHidden="0" w:uiPriority="9" w:unhideWhenUsed="0" w:qFormat="1"/>
     <w:lsdException w:name="heading 2" w:uiPriority="9" w:qFormat="1"/>

</xml_diff>